<commit_message>
Added test for string util
</commit_message>
<xml_diff>
--- a/Xfinity – Comcast.docx
+++ b/Xfinity – Comcast.docx
@@ -98,365 +98,363 @@
         </w:rPr>
         <w:t xml:space="preserve">CocoaTouchFramework </w:t>
       </w:r>
-      <w:bookmarkStart w:id="0" w:name="_GoBack"/>
+      <w:r>
+        <w:t>to implement common functionality between the two apps.</w:t>
+      </w:r>
+    </w:p>
+    <w:p>
+      <w:pPr>
+        <w:pStyle w:val="ListParagraph"/>
+        <w:numPr>
+          <w:ilvl w:val="0"/>
+          <w:numId w:val="7"/>
+        </w:numPr>
+      </w:pPr>
+      <w:r>
+        <w:t xml:space="preserve">Used </w:t>
+      </w:r>
+      <w:r>
+        <w:rPr>
+          <w:b/>
+        </w:rPr>
+        <w:t>C</w:t>
+      </w:r>
+      <w:r>
+        <w:rPr>
+          <w:b/>
+        </w:rPr>
+        <w:t>arthage</w:t>
+      </w:r>
+      <w:r>
+        <w:t xml:space="preserve"> as dependency manager to integrate external dependencies in the project.</w:t>
+      </w:r>
+    </w:p>
+    <w:p>
+      <w:pPr>
+        <w:pStyle w:val="ListParagraph"/>
+        <w:numPr>
+          <w:ilvl w:val="0"/>
+          <w:numId w:val="7"/>
+        </w:numPr>
+      </w:pPr>
+      <w:r>
+        <w:t xml:space="preserve">Used </w:t>
+      </w:r>
+      <w:r>
+        <w:rPr>
+          <w:b/>
+        </w:rPr>
+        <w:t>UISplitViewController</w:t>
+      </w:r>
+      <w:r>
+        <w:t xml:space="preserve"> to have UI functionality for iPad and iPhone.</w:t>
+      </w:r>
+    </w:p>
+    <w:p>
+      <w:pPr>
+        <w:pStyle w:val="ListParagraph"/>
+        <w:numPr>
+          <w:ilvl w:val="0"/>
+          <w:numId w:val="7"/>
+        </w:numPr>
+      </w:pPr>
+      <w:r>
+        <w:t>Created</w:t>
+      </w:r>
+      <w:r>
+        <w:t xml:space="preserve"> separate layer to make service call and separate the functionality.</w:t>
+      </w:r>
+    </w:p>
+    <w:p>
+      <w:pPr>
+        <w:pStyle w:val="ListParagraph"/>
+        <w:numPr>
+          <w:ilvl w:val="0"/>
+          <w:numId w:val="7"/>
+        </w:numPr>
+      </w:pPr>
+      <w:r>
+        <w:t>Create</w:t>
+      </w:r>
+      <w:r>
+        <w:t>d</w:t>
+      </w:r>
+      <w:r>
+        <w:t xml:space="preserve"> extension fo</w:t>
+      </w:r>
+      <w:r>
+        <w:t xml:space="preserve">r </w:t>
+      </w:r>
+      <w:r>
+        <w:rPr>
+          <w:b/>
+        </w:rPr>
+        <w:t>UIViewController</w:t>
+      </w:r>
+      <w:r>
+        <w:t xml:space="preserve"> to have a generic method for showing alerts.</w:t>
+      </w:r>
+    </w:p>
+    <w:p>
+      <w:pPr>
+        <w:pStyle w:val="ListParagraph"/>
+        <w:numPr>
+          <w:ilvl w:val="0"/>
+          <w:numId w:val="7"/>
+        </w:numPr>
+      </w:pPr>
+      <w:r>
+        <w:t xml:space="preserve">Create extension of </w:t>
+      </w:r>
+      <w:r>
+        <w:rPr>
+          <w:b/>
+        </w:rPr>
+        <w:t>String</w:t>
+      </w:r>
+      <w:r>
+        <w:t xml:space="preserve"> to have a functionality of splitting the string by </w:t>
+      </w:r>
+      <w:r>
+        <w:t>hyphen</w:t>
+      </w:r>
+      <w:r>
+        <w:t>.</w:t>
+      </w:r>
+    </w:p>
+    <w:p/>
+    <w:p>
+      <w:pPr>
+        <w:rPr>
+          <w:b/>
+        </w:rPr>
+      </w:pPr>
+      <w:r>
+        <w:rPr>
+          <w:b/>
+        </w:rPr>
+        <w:t>Architecture Used</w:t>
+      </w:r>
+    </w:p>
+    <w:p>
+      <w:pPr>
+        <w:pStyle w:val="ListParagraph"/>
+        <w:numPr>
+          <w:ilvl w:val="0"/>
+          <w:numId w:val="6"/>
+        </w:numPr>
+        <w:rPr>
+          <w:b/>
+        </w:rPr>
+      </w:pPr>
+      <w:r>
+        <w:t xml:space="preserve">Used </w:t>
+      </w:r>
+      <w:r>
+        <w:rPr>
+          <w:b/>
+        </w:rPr>
+        <w:t>MVVM</w:t>
+      </w:r>
+      <w:r>
+        <w:t xml:space="preserve"> </w:t>
+      </w:r>
+      <w:r>
+        <w:rPr>
+          <w:b/>
+        </w:rPr>
+        <w:t>architecture</w:t>
+      </w:r>
+      <w:r>
+        <w:t xml:space="preserve"> to have separate layers between </w:t>
+      </w:r>
+      <w:r>
+        <w:rPr>
+          <w:b/>
+        </w:rPr>
+        <w:t xml:space="preserve">view, view model and model </w:t>
+      </w:r>
+      <w:r>
+        <w:t>classes to separate the UI and Logical functionality.</w:t>
+      </w:r>
+    </w:p>
+    <w:p/>
+    <w:p>
+      <w:pPr>
+        <w:rPr>
+          <w:b/>
+        </w:rPr>
+      </w:pPr>
+      <w:r>
+        <w:rPr>
+          <w:b/>
+        </w:rPr>
+        <w:t>Patterns Used</w:t>
+      </w:r>
+    </w:p>
+    <w:p>
+      <w:pPr>
+        <w:pStyle w:val="ListParagraph"/>
+        <w:numPr>
+          <w:ilvl w:val="0"/>
+          <w:numId w:val="5"/>
+        </w:numPr>
+        <w:rPr>
+          <w:b/>
+        </w:rPr>
+      </w:pPr>
+      <w:r>
+        <w:t>Used factory pattern to initialize factory for two apps having same functionality</w:t>
+      </w:r>
+    </w:p>
+    <w:p>
+      <w:pPr>
+        <w:rPr>
+          <w:b/>
+        </w:rPr>
+      </w:pPr>
+    </w:p>
+    <w:p>
+      <w:pPr>
+        <w:rPr>
+          <w:b/>
+        </w:rPr>
+      </w:pPr>
+      <w:r>
+        <w:rPr>
+          <w:b/>
+        </w:rPr>
+        <w:t>External Library Used</w:t>
+      </w:r>
+    </w:p>
+    <w:p>
+      <w:pPr>
+        <w:pStyle w:val="ListParagraph"/>
+        <w:numPr>
+          <w:ilvl w:val="0"/>
+          <w:numId w:val="5"/>
+        </w:numPr>
+        <w:rPr>
+          <w:b/>
+        </w:rPr>
+      </w:pPr>
+      <w:r>
+        <w:rPr>
+          <w:b/>
+        </w:rPr>
+        <w:t xml:space="preserve">SDWebImage – </w:t>
+      </w:r>
+      <w:r>
+        <w:t xml:space="preserve">Used for </w:t>
+      </w:r>
+      <w:r>
+        <w:rPr>
+          <w:b/>
+        </w:rPr>
+        <w:t>automatic image</w:t>
+      </w:r>
+      <w:r>
+        <w:t xml:space="preserve"> </w:t>
+      </w:r>
+      <w:r>
+        <w:rPr>
+          <w:b/>
+        </w:rPr>
+        <w:t>cach</w:t>
+      </w:r>
+      <w:r>
+        <w:rPr>
+          <w:b/>
+        </w:rPr>
+        <w:t>ing</w:t>
+      </w:r>
+      <w:r>
+        <w:t xml:space="preserve"> for characters.</w:t>
+      </w:r>
+    </w:p>
+    <w:p/>
+    <w:p>
+      <w:pPr>
+        <w:rPr>
+          <w:b/>
+        </w:rPr>
+      </w:pPr>
+      <w:r>
+        <w:rPr>
+          <w:b/>
+        </w:rPr>
+        <w:t>Modules in Application</w:t>
+      </w:r>
+    </w:p>
+    <w:p>
+      <w:pPr>
+        <w:pStyle w:val="ListParagraph"/>
+        <w:numPr>
+          <w:ilvl w:val="0"/>
+          <w:numId w:val="1"/>
+        </w:numPr>
+        <w:rPr>
+          <w:b/>
+        </w:rPr>
+      </w:pPr>
+      <w:r>
+        <w:rPr>
+          <w:b/>
+        </w:rPr>
+        <w:t>BaseApp</w:t>
+      </w:r>
+      <w:r>
+        <w:rPr>
+          <w:b/>
+        </w:rPr>
+        <w:t xml:space="preserve"> Framework</w:t>
+      </w:r>
+      <w:r>
+        <w:t xml:space="preserve"> – Cocoa touch framework which contains common code to be used inboth apps.</w:t>
+      </w:r>
+    </w:p>
+    <w:p>
+      <w:pPr>
+        <w:pStyle w:val="ListParagraph"/>
+        <w:numPr>
+          <w:ilvl w:val="0"/>
+          <w:numId w:val="1"/>
+        </w:numPr>
+      </w:pPr>
+      <w:bookmarkStart w:id="0" w:name="OLE_LINK1"/>
+      <w:r>
+        <w:rPr>
+          <w:b/>
+        </w:rPr>
+        <w:t>The Wire Character Viewer</w:t>
+      </w:r>
+      <w:r>
+        <w:t xml:space="preserve"> </w:t>
+      </w:r>
       <w:bookmarkEnd w:id="0"/>
       <w:r>
-        <w:t>to implement common functionality between the two apps.</w:t>
-      </w:r>
-    </w:p>
-    <w:p>
-      <w:pPr>
-        <w:pStyle w:val="ListParagraph"/>
-        <w:numPr>
-          <w:ilvl w:val="0"/>
-          <w:numId w:val="7"/>
-        </w:numPr>
-      </w:pPr>
-      <w:r>
-        <w:t xml:space="preserve">Used </w:t>
-      </w:r>
-      <w:r>
-        <w:rPr>
-          <w:b/>
-        </w:rPr>
-        <w:t>C</w:t>
-      </w:r>
-      <w:r>
-        <w:rPr>
-          <w:b/>
-        </w:rPr>
-        <w:t>arthage</w:t>
-      </w:r>
-      <w:r>
-        <w:t xml:space="preserve"> as dependency manager to integrate external dependencies in the project.</w:t>
-      </w:r>
-    </w:p>
-    <w:p>
-      <w:pPr>
-        <w:pStyle w:val="ListParagraph"/>
-        <w:numPr>
-          <w:ilvl w:val="0"/>
-          <w:numId w:val="7"/>
-        </w:numPr>
-      </w:pPr>
-      <w:r>
-        <w:t xml:space="preserve">Used </w:t>
-      </w:r>
-      <w:r>
-        <w:rPr>
-          <w:b/>
-        </w:rPr>
-        <w:t>UISplitViewController</w:t>
-      </w:r>
-      <w:r>
-        <w:t xml:space="preserve"> to have UI functionality for iPad and iPhone.</w:t>
-      </w:r>
-    </w:p>
-    <w:p>
-      <w:pPr>
-        <w:pStyle w:val="ListParagraph"/>
-        <w:numPr>
-          <w:ilvl w:val="0"/>
-          <w:numId w:val="7"/>
-        </w:numPr>
-      </w:pPr>
-      <w:r>
-        <w:t>Created</w:t>
-      </w:r>
-      <w:r>
-        <w:t xml:space="preserve"> separate layer to make service call and separate the functionality.</w:t>
-      </w:r>
-    </w:p>
-    <w:p>
-      <w:pPr>
-        <w:pStyle w:val="ListParagraph"/>
-        <w:numPr>
-          <w:ilvl w:val="0"/>
-          <w:numId w:val="7"/>
-        </w:numPr>
-      </w:pPr>
-      <w:r>
-        <w:t>Create</w:t>
-      </w:r>
-      <w:r>
-        <w:t>d</w:t>
-      </w:r>
-      <w:r>
-        <w:t xml:space="preserve"> extension fo</w:t>
-      </w:r>
-      <w:r>
-        <w:t xml:space="preserve">r </w:t>
-      </w:r>
-      <w:r>
-        <w:rPr>
-          <w:b/>
-        </w:rPr>
-        <w:t>UIViewController</w:t>
-      </w:r>
-      <w:r>
-        <w:t xml:space="preserve"> to have a generic method for showing alerts.</w:t>
-      </w:r>
-    </w:p>
-    <w:p>
-      <w:pPr>
-        <w:pStyle w:val="ListParagraph"/>
-        <w:numPr>
-          <w:ilvl w:val="0"/>
-          <w:numId w:val="7"/>
-        </w:numPr>
-      </w:pPr>
-      <w:r>
-        <w:t xml:space="preserve">Create extension of </w:t>
-      </w:r>
-      <w:r>
-        <w:rPr>
-          <w:b/>
-        </w:rPr>
-        <w:t>String</w:t>
-      </w:r>
-      <w:r>
-        <w:t xml:space="preserve"> to have a functionality of splitting the string by </w:t>
-      </w:r>
-      <w:r>
-        <w:t>hyphen</w:t>
-      </w:r>
-      <w:r>
-        <w:t>.</w:t>
-      </w:r>
-    </w:p>
-    <w:p/>
-    <w:p>
-      <w:pPr>
-        <w:rPr>
-          <w:b/>
-        </w:rPr>
-      </w:pPr>
-      <w:r>
-        <w:rPr>
-          <w:b/>
-        </w:rPr>
-        <w:t>Architecture Used</w:t>
-      </w:r>
-    </w:p>
-    <w:p>
-      <w:pPr>
-        <w:pStyle w:val="ListParagraph"/>
-        <w:numPr>
-          <w:ilvl w:val="0"/>
-          <w:numId w:val="6"/>
-        </w:numPr>
-        <w:rPr>
-          <w:b/>
-        </w:rPr>
-      </w:pPr>
-      <w:r>
-        <w:t xml:space="preserve">Used </w:t>
-      </w:r>
-      <w:r>
-        <w:rPr>
-          <w:b/>
-        </w:rPr>
-        <w:t>MVVM</w:t>
+        <w:t>– Application to be designed.</w:t>
+      </w:r>
+    </w:p>
+    <w:p>
+      <w:pPr>
+        <w:pStyle w:val="ListParagraph"/>
+        <w:numPr>
+          <w:ilvl w:val="0"/>
+          <w:numId w:val="1"/>
+        </w:numPr>
+      </w:pPr>
+      <w:bookmarkStart w:id="1" w:name="OLE_LINK2"/>
+      <w:r>
+        <w:rPr>
+          <w:b/>
+        </w:rPr>
+        <w:t>Simpsons Character Viewer</w:t>
       </w:r>
       <w:r>
         <w:t xml:space="preserve"> </w:t>
       </w:r>
-      <w:r>
-        <w:rPr>
-          <w:b/>
-        </w:rPr>
-        <w:t>architecture</w:t>
-      </w:r>
-      <w:r>
-        <w:t xml:space="preserve"> to have separate layers between </w:t>
-      </w:r>
-      <w:r>
-        <w:rPr>
-          <w:b/>
-        </w:rPr>
-        <w:t xml:space="preserve">view, view model and model </w:t>
-      </w:r>
-      <w:r>
-        <w:t>classes to separate the UI and Logical functionality.</w:t>
-      </w:r>
-    </w:p>
-    <w:p/>
-    <w:p>
-      <w:pPr>
-        <w:rPr>
-          <w:b/>
-        </w:rPr>
-      </w:pPr>
-      <w:r>
-        <w:rPr>
-          <w:b/>
-        </w:rPr>
-        <w:t>Patterns Used</w:t>
-      </w:r>
-    </w:p>
-    <w:p>
-      <w:pPr>
-        <w:pStyle w:val="ListParagraph"/>
-        <w:numPr>
-          <w:ilvl w:val="0"/>
-          <w:numId w:val="5"/>
-        </w:numPr>
-        <w:rPr>
-          <w:b/>
-        </w:rPr>
-      </w:pPr>
-      <w:r>
-        <w:t>Used factory pattern to initialize factory for two apps having same functionality</w:t>
-      </w:r>
-    </w:p>
-    <w:p>
-      <w:pPr>
-        <w:rPr>
-          <w:b/>
-        </w:rPr>
-      </w:pPr>
-    </w:p>
-    <w:p>
-      <w:pPr>
-        <w:rPr>
-          <w:b/>
-        </w:rPr>
-      </w:pPr>
-      <w:r>
-        <w:rPr>
-          <w:b/>
-        </w:rPr>
-        <w:t>External Library Used</w:t>
-      </w:r>
-    </w:p>
-    <w:p>
-      <w:pPr>
-        <w:pStyle w:val="ListParagraph"/>
-        <w:numPr>
-          <w:ilvl w:val="0"/>
-          <w:numId w:val="5"/>
-        </w:numPr>
-        <w:rPr>
-          <w:b/>
-        </w:rPr>
-      </w:pPr>
-      <w:r>
-        <w:rPr>
-          <w:b/>
-        </w:rPr>
-        <w:t xml:space="preserve">SDWebImage – </w:t>
-      </w:r>
-      <w:r>
-        <w:t xml:space="preserve">Used for </w:t>
-      </w:r>
-      <w:r>
-        <w:rPr>
-          <w:b/>
-        </w:rPr>
-        <w:t>automatic image</w:t>
-      </w:r>
-      <w:r>
-        <w:t xml:space="preserve"> </w:t>
-      </w:r>
-      <w:r>
-        <w:rPr>
-          <w:b/>
-        </w:rPr>
-        <w:t>cach</w:t>
-      </w:r>
-      <w:r>
-        <w:rPr>
-          <w:b/>
-        </w:rPr>
-        <w:t>ing</w:t>
-      </w:r>
-      <w:r>
-        <w:t xml:space="preserve"> for characters.</w:t>
-      </w:r>
-    </w:p>
-    <w:p/>
-    <w:p>
-      <w:pPr>
-        <w:rPr>
-          <w:b/>
-        </w:rPr>
-      </w:pPr>
-      <w:r>
-        <w:rPr>
-          <w:b/>
-        </w:rPr>
-        <w:t>Modules in Application</w:t>
-      </w:r>
-    </w:p>
-    <w:p>
-      <w:pPr>
-        <w:pStyle w:val="ListParagraph"/>
-        <w:numPr>
-          <w:ilvl w:val="0"/>
-          <w:numId w:val="1"/>
-        </w:numPr>
-        <w:rPr>
-          <w:b/>
-        </w:rPr>
-      </w:pPr>
-      <w:r>
-        <w:rPr>
-          <w:b/>
-        </w:rPr>
-        <w:t>BaseApp</w:t>
-      </w:r>
-      <w:r>
-        <w:rPr>
-          <w:b/>
-        </w:rPr>
-        <w:t xml:space="preserve"> Framework</w:t>
-      </w:r>
-      <w:r>
-        <w:t xml:space="preserve"> – Cocoa touch framework which contains common code to be used inboth apps.</w:t>
-      </w:r>
-    </w:p>
-    <w:p>
-      <w:pPr>
-        <w:pStyle w:val="ListParagraph"/>
-        <w:numPr>
-          <w:ilvl w:val="0"/>
-          <w:numId w:val="1"/>
-        </w:numPr>
-      </w:pPr>
-      <w:bookmarkStart w:id="1" w:name="OLE_LINK1"/>
-      <w:r>
-        <w:rPr>
-          <w:b/>
-        </w:rPr>
-        <w:t>The Wire Character Viewer</w:t>
-      </w:r>
-      <w:r>
-        <w:t xml:space="preserve"> </w:t>
-      </w:r>
       <w:bookmarkEnd w:id="1"/>
-      <w:r>
-        <w:t>– Application to be designed.</w:t>
-      </w:r>
-    </w:p>
-    <w:p>
-      <w:pPr>
-        <w:pStyle w:val="ListParagraph"/>
-        <w:numPr>
-          <w:ilvl w:val="0"/>
-          <w:numId w:val="1"/>
-        </w:numPr>
-      </w:pPr>
-      <w:bookmarkStart w:id="2" w:name="OLE_LINK2"/>
-      <w:r>
-        <w:rPr>
-          <w:b/>
-        </w:rPr>
-        <w:t>Simpsons Character Viewer</w:t>
-      </w:r>
-      <w:r>
-        <w:t xml:space="preserve"> </w:t>
-      </w:r>
-      <w:bookmarkEnd w:id="2"/>
       <w:r>
         <w:t>– Application to be designed.</w:t>
       </w:r>
@@ -1007,6 +1005,47 @@
       </w:r>
       <w:r>
         <w:t xml:space="preserve"> to store the content of the service.</w:t>
+      </w:r>
+    </w:p>
+    <w:p/>
+    <w:p>
+      <w:r>
+        <w:t xml:space="preserve">Also wrote </w:t>
+      </w:r>
+      <w:r>
+        <w:rPr>
+          <w:b/>
+        </w:rPr>
+        <w:t>U</w:t>
+      </w:r>
+      <w:r>
+        <w:rPr>
+          <w:b/>
+        </w:rPr>
+        <w:t xml:space="preserve">nit </w:t>
+      </w:r>
+      <w:r>
+        <w:rPr>
+          <w:b/>
+        </w:rPr>
+        <w:t>T</w:t>
+      </w:r>
+      <w:bookmarkStart w:id="2" w:name="_GoBack"/>
+      <w:bookmarkEnd w:id="2"/>
+      <w:r>
+        <w:rPr>
+          <w:b/>
+        </w:rPr>
+        <w:t>est</w:t>
+      </w:r>
+      <w:r>
+        <w:t xml:space="preserve"> for the view models for controllers in target </w:t>
+      </w:r>
+      <w:r>
+        <w:rPr>
+          <w:b/>
+        </w:rPr>
+        <w:t>BaseAppTests</w:t>
       </w:r>
     </w:p>
     <w:sectPr>

</xml_diff>